<commit_message>
- some changes on docs.
</commit_message>
<xml_diff>
--- a/Docs/20esfand94.docx
+++ b/Docs/20esfand94.docx
@@ -210,15 +210,238 @@
     <w:p>
       <w:pPr>
         <w:pStyle w:val="ListParagraph"/>
+        <w:numPr>
+          <w:ilvl w:val="0"/>
+          <w:numId w:val="1"/>
+        </w:numPr>
         <w:bidi/>
         <w:rPr>
-          <w:rFonts w:cs="B Nazanin" w:hint="cs"/>
-          <w:sz w:val="32"/>
-          <w:szCs w:val="32"/>
-          <w:rtl/>
-          <w:lang w:bidi="fa-IR"/>
-        </w:rPr>
-      </w:pPr>
+          <w:rFonts w:cs="B Nazanin"/>
+          <w:sz w:val="32"/>
+          <w:szCs w:val="32"/>
+          <w:lang w:bidi="fa-IR"/>
+        </w:rPr>
+      </w:pPr>
+      <w:r>
+        <w:rPr>
+          <w:rFonts w:cs="B Nazanin" w:hint="cs"/>
+          <w:sz w:val="32"/>
+          <w:szCs w:val="32"/>
+          <w:rtl/>
+          <w:lang w:bidi="fa-IR"/>
+        </w:rPr>
+        <w:t xml:space="preserve">زمانی که کاربر کاشی ها مورد نظر خود را انتخاب می‌کند، محدوده ی مربع با یک افکت مشخص شود( میتواند این افکت </w:t>
+      </w:r>
+      <w:r>
+        <w:rPr>
+          <w:rFonts w:cs="B Nazanin"/>
+          <w:sz w:val="32"/>
+          <w:szCs w:val="32"/>
+          <w:lang w:bidi="fa-IR"/>
+        </w:rPr>
+        <w:t>Glow</w:t>
+      </w:r>
+      <w:r>
+        <w:rPr>
+          <w:rFonts w:cs="B Nazanin" w:hint="cs"/>
+          <w:sz w:val="32"/>
+          <w:szCs w:val="32"/>
+          <w:rtl/>
+          <w:lang w:bidi="fa-IR"/>
+        </w:rPr>
+        <w:t xml:space="preserve"> کم یا هاشور باشد).</w:t>
+      </w:r>
+    </w:p>
+    <w:p>
+      <w:pPr>
+        <w:pStyle w:val="ListParagraph"/>
+        <w:numPr>
+          <w:ilvl w:val="0"/>
+          <w:numId w:val="1"/>
+        </w:numPr>
+        <w:bidi/>
+        <w:rPr>
+          <w:rFonts w:cs="B Nazanin"/>
+          <w:sz w:val="32"/>
+          <w:szCs w:val="32"/>
+          <w:lang w:bidi="fa-IR"/>
+        </w:rPr>
+      </w:pPr>
+      <w:r>
+        <w:rPr>
+          <w:rFonts w:cs="B Nazanin" w:hint="cs"/>
+          <w:sz w:val="32"/>
+          <w:szCs w:val="32"/>
+          <w:rtl/>
+          <w:lang w:bidi="fa-IR"/>
+        </w:rPr>
+        <w:t xml:space="preserve">بعد از اینکه کاربر انتخاب کرد کاشی را، کاشی </w:t>
+      </w:r>
+      <w:r>
+        <w:rPr>
+          <w:rFonts w:cs="B Nazanin"/>
+          <w:sz w:val="32"/>
+          <w:szCs w:val="32"/>
+          <w:lang w:bidi="fa-IR"/>
+        </w:rPr>
+        <w:t>Glow</w:t>
+      </w:r>
+      <w:r>
+        <w:rPr>
+          <w:rFonts w:cs="B Nazanin" w:hint="cs"/>
+          <w:sz w:val="32"/>
+          <w:szCs w:val="32"/>
+          <w:rtl/>
+          <w:lang w:bidi="fa-IR"/>
+        </w:rPr>
+        <w:t xml:space="preserve"> شود.</w:t>
+      </w:r>
+    </w:p>
+    <w:p>
+      <w:pPr>
+        <w:pStyle w:val="ListParagraph"/>
+        <w:numPr>
+          <w:ilvl w:val="0"/>
+          <w:numId w:val="1"/>
+        </w:numPr>
+        <w:bidi/>
+        <w:rPr>
+          <w:rFonts w:cs="B Nazanin" w:hint="cs"/>
+          <w:sz w:val="32"/>
+          <w:szCs w:val="32"/>
+          <w:lang w:bidi="fa-IR"/>
+        </w:rPr>
+      </w:pPr>
+      <w:r>
+        <w:rPr>
+          <w:rFonts w:cs="B Nazanin" w:hint="cs"/>
+          <w:sz w:val="32"/>
+          <w:szCs w:val="32"/>
+          <w:rtl/>
+          <w:lang w:bidi="fa-IR"/>
+        </w:rPr>
+        <w:t xml:space="preserve">بعد از برنده شدن، کاشی هایی که </w:t>
+      </w:r>
+      <w:r>
+        <w:rPr>
+          <w:rFonts w:cs="B Nazanin" w:hint="cs"/>
+          <w:sz w:val="32"/>
+          <w:szCs w:val="32"/>
+          <w:rtl/>
+          <w:lang w:bidi="fa-IR"/>
+        </w:rPr>
+        <w:t>نشدند به بالا بروند و بعد از مدتی جواب هم به بالا برود.</w:t>
+      </w:r>
+    </w:p>
+    <w:p>
+      <w:pPr>
+        <w:pStyle w:val="ListParagraph"/>
+        <w:numPr>
+          <w:ilvl w:val="0"/>
+          <w:numId w:val="1"/>
+        </w:numPr>
+        <w:bidi/>
+        <w:rPr>
+          <w:rFonts w:cs="B Nazanin"/>
+          <w:sz w:val="32"/>
+          <w:szCs w:val="32"/>
+          <w:lang w:bidi="fa-IR"/>
+        </w:rPr>
+      </w:pPr>
+      <w:r>
+        <w:rPr>
+          <w:rFonts w:cs="B Nazanin" w:hint="cs"/>
+          <w:sz w:val="32"/>
+          <w:szCs w:val="32"/>
+          <w:rtl/>
+          <w:lang w:bidi="fa-IR"/>
+        </w:rPr>
+        <w:t xml:space="preserve">بعد از برنده شدن منویی بالا می‌آید که گزینه های آن </w:t>
+      </w:r>
+      <w:r>
+        <w:rPr>
+          <w:rFonts w:cs="B Nazanin"/>
+          <w:sz w:val="32"/>
+          <w:szCs w:val="32"/>
+          <w:lang w:bidi="fa-IR"/>
+        </w:rPr>
+        <w:t>retry</w:t>
+      </w:r>
+      <w:r>
+        <w:rPr>
+          <w:rFonts w:cs="B Nazanin" w:hint="cs"/>
+          <w:sz w:val="32"/>
+          <w:szCs w:val="32"/>
+          <w:rtl/>
+          <w:lang w:bidi="fa-IR"/>
+        </w:rPr>
+        <w:t xml:space="preserve">، </w:t>
+      </w:r>
+      <w:r>
+        <w:rPr>
+          <w:rFonts w:cs="B Nazanin"/>
+          <w:sz w:val="32"/>
+          <w:szCs w:val="32"/>
+          <w:lang w:bidi="fa-IR"/>
+        </w:rPr>
+        <w:t xml:space="preserve">next level </w:t>
+      </w:r>
+      <w:r>
+        <w:rPr>
+          <w:rFonts w:cs="B Nazanin" w:hint="cs"/>
+          <w:sz w:val="32"/>
+          <w:szCs w:val="32"/>
+          <w:rtl/>
+          <w:lang w:bidi="fa-IR"/>
+        </w:rPr>
+        <w:t xml:space="preserve"> و </w:t>
+      </w:r>
+      <w:r>
+        <w:rPr>
+          <w:rFonts w:cs="B Nazanin"/>
+          <w:sz w:val="32"/>
+          <w:szCs w:val="32"/>
+          <w:lang w:bidi="fa-IR"/>
+        </w:rPr>
+        <w:t>Main Menu</w:t>
+      </w:r>
+      <w:r>
+        <w:rPr>
+          <w:rFonts w:cs="B Nazanin" w:hint="cs"/>
+          <w:sz w:val="32"/>
+          <w:szCs w:val="32"/>
+          <w:rtl/>
+          <w:lang w:bidi="fa-IR"/>
+        </w:rPr>
+        <w:t xml:space="preserve"> است.</w:t>
+      </w:r>
+    </w:p>
+    <w:p>
+      <w:pPr>
+        <w:pStyle w:val="ListParagraph"/>
+        <w:numPr>
+          <w:ilvl w:val="0"/>
+          <w:numId w:val="1"/>
+        </w:numPr>
+        <w:bidi/>
+        <w:rPr>
+          <w:rFonts w:cs="B Nazanin" w:hint="cs"/>
+          <w:sz w:val="32"/>
+          <w:szCs w:val="32"/>
+          <w:rtl/>
+          <w:lang w:bidi="fa-IR"/>
+        </w:rPr>
+      </w:pPr>
+      <w:r>
+        <w:rPr>
+          <w:rFonts w:cs="B Nazanin" w:hint="cs"/>
+          <w:sz w:val="32"/>
+          <w:szCs w:val="32"/>
+          <w:rtl/>
+          <w:lang w:bidi="fa-IR"/>
+        </w:rPr>
+        <w:t>اگر که معما را اشتباه حل کرد، شیشه ترک بردارند.</w:t>
+      </w:r>
       <w:bookmarkStart w:id="0" w:name="_GoBack"/>
       <w:bookmarkEnd w:id="0"/>
     </w:p>

</xml_diff>